<commit_message>
Objects are reference types. Static properties
</commit_message>
<xml_diff>
--- a/Notes OOP.docx
+++ b/Notes OOP.docx
@@ -1,32 +1,32 @@
 
-<file path=word/document2.xml><?xml version="1.0" encoding="utf-8"?>
-<w:document xmlns:wpc="http://schemas.microsoft.com/office/word/2010/wordprocessingCanvas" xmlns:mc="http://schemas.openxmlformats.org/markup-compatibility/2006" xmlns:o="urn:schemas-microsoft-com:office:office" xmlns:r="http://schemas.openxmlformats.org/officeDocument/2006/relationships" xmlns:m="http://schemas.openxmlformats.org/officeDocument/2006/math" xmlns:v="urn:schemas-microsoft-com:vml" xmlns:wp14="http://schemas.microsoft.com/office/word/2010/wordprocessingDrawing" xmlns:wp="http://schemas.openxmlformats.org/drawingml/2006/wordprocessingDrawing" xmlns:w10="urn:schemas-microsoft-com:office:word" xmlns:w="http://schemas.openxmlformats.org/wordprocessingml/2006/main" xmlns:w14="http://schemas.microsoft.com/office/word/2010/wordml" xmlns:w15="http://schemas.microsoft.com/office/word/2012/wordml" xmlns:wpg="http://schemas.microsoft.com/office/word/2010/wordprocessingGroup" xmlns:wpi="http://schemas.microsoft.com/office/word/2010/wordprocessingInk" xmlns:wne="http://schemas.microsoft.com/office/word/2006/wordml" xmlns:wps="http://schemas.microsoft.com/office/word/2010/wordprocessingShape" xmlns:a="http://schemas.openxmlformats.org/drawingml/2006/main" xmlns:pic="http://schemas.openxmlformats.org/drawingml/2006/picture" xmlns:a14="http://schemas.microsoft.com/office/drawing/2010/main" mc:Ignorable="w14 w15 wp14">
+<file path=word/document.xml><?xml version="1.0" encoding="utf-8"?>
+<w:document xmlns:wpc="http://schemas.microsoft.com/office/word/2010/wordprocessingCanvas" xmlns:cx="http://schemas.microsoft.com/office/drawing/2014/chartex" xmlns:cx1="http://schemas.microsoft.com/office/drawing/2015/9/8/chartex" xmlns:cx2="http://schemas.microsoft.com/office/drawing/2015/10/21/chartex" xmlns:cx3="http://schemas.microsoft.com/office/drawing/2016/5/9/chartex" xmlns:cx4="http://schemas.microsoft.com/office/drawing/2016/5/10/chartex" xmlns:cx5="http://schemas.microsoft.com/office/drawing/2016/5/11/chartex" xmlns:cx6="http://schemas.microsoft.com/office/drawing/2016/5/12/chartex" xmlns:cx7="http://schemas.microsoft.com/office/drawing/2016/5/13/chartex" xmlns:cx8="http://schemas.microsoft.com/office/drawing/2016/5/14/chartex" xmlns:mc="http://schemas.openxmlformats.org/markup-compatibility/2006" xmlns:aink="http://schemas.microsoft.com/office/drawing/2016/ink" xmlns:am3d="http://schemas.microsoft.com/office/drawing/2017/model3d" xmlns:o="urn:schemas-microsoft-com:office:office" xmlns:r="http://schemas.openxmlformats.org/officeDocument/2006/relationships" xmlns:m="http://schemas.openxmlformats.org/officeDocument/2006/math" xmlns:v="urn:schemas-microsoft-com:vml" xmlns:wp14="http://schemas.microsoft.com/office/word/2010/wordprocessingDrawing" xmlns:wp="http://schemas.openxmlformats.org/drawingml/2006/wordprocessingDrawing" xmlns:w10="urn:schemas-microsoft-com:office:word" xmlns:w="http://schemas.openxmlformats.org/wordprocessingml/2006/main" xmlns:w14="http://schemas.microsoft.com/office/word/2010/wordml" xmlns:w15="http://schemas.microsoft.com/office/word/2012/wordml" xmlns:w16cex="http://schemas.microsoft.com/office/word/2018/wordml/cex" xmlns:w16cid="http://schemas.microsoft.com/office/word/2016/wordml/cid" xmlns:w16="http://schemas.microsoft.com/office/word/2018/wordml" xmlns:w16se="http://schemas.microsoft.com/office/word/2015/wordml/symex" xmlns:wpg="http://schemas.microsoft.com/office/word/2010/wordprocessingGroup" xmlns:wpi="http://schemas.microsoft.com/office/word/2010/wordprocessingInk" xmlns:wne="http://schemas.microsoft.com/office/word/2006/wordml" xmlns:wps="http://schemas.microsoft.com/office/word/2010/wordprocessingShape" mc:Ignorable="w14 w15 w16se w16cid w16 w16cex wp14">
   <w:body>
-    <w:p xmlns:wp14="http://schemas.microsoft.com/office/word/2010/wordml" wp14:textId="52A25CAE">
-      <w:pPr>
-        <w:pStyle w:val="Normal"/>
-      </w:pPr>
+    <w:p>
       <w:r>
+        <w:rPr>
+          <w:noProof/>
+        </w:rPr>
         <w:drawing>
-          <wp:inline xmlns:wp14="http://schemas.microsoft.com/office/word/2010/wordprocessingDrawing" wp14:editId="28249F27" wp14:anchorId="7EFCCBE6">
+          <wp:inline distT="0" distB="0" distL="0" distR="0" wp14:anchorId="7EFCCBE6" wp14:editId="28249F27">
             <wp:extent cx="5724524" cy="3562350"/>
             <wp:effectExtent l="0" t="0" r="0" b="0"/>
-            <wp:docPr id="172835615" name="" title=""/>
+            <wp:docPr id="172835615" name="Picture 172835615"/>
             <wp:cNvGraphicFramePr>
-              <a:graphicFrameLocks noChangeAspect="1"/>
+              <a:graphicFrameLocks xmlns:a="http://schemas.openxmlformats.org/drawingml/2006/main" noChangeAspect="1"/>
             </wp:cNvGraphicFramePr>
-            <a:graphic>
+            <a:graphic xmlns:a="http://schemas.openxmlformats.org/drawingml/2006/main">
               <a:graphicData uri="http://schemas.openxmlformats.org/drawingml/2006/picture">
-                <pic:pic>
+                <pic:pic xmlns:pic="http://schemas.openxmlformats.org/drawingml/2006/picture">
                   <pic:nvPicPr>
                     <pic:cNvPr id="0" name=""/>
                     <pic:cNvPicPr/>
                   </pic:nvPicPr>
                   <pic:blipFill>
-                    <a:blip r:embed="R3c430976e7fd41e5">
+                    <a:blip r:embed="rId4">
                       <a:extLst>
-                        <a:ext xmlns:a="http://schemas.openxmlformats.org/drawingml/2006/main" uri="{28A0092B-C50C-407E-A947-70E740481C1C}">
-                          <a14:useLocalDpi val="0"/>
+                        <a:ext uri="{28A0092B-C50C-407E-A947-70E740481C1C}">
+                          <a14:useLocalDpi xmlns:a14="http://schemas.microsoft.com/office/drawing/2010/main" val="0"/>
                         </a:ext>
                       </a:extLst>
                     </a:blip>
@@ -51,30 +51,30 @@
       </w:r>
     </w:p>
     <w:p>
-      <w:pPr>
-        <w:pStyle w:val="Normal"/>
-      </w:pPr>
       <w:r>
+        <w:rPr>
+          <w:noProof/>
+        </w:rPr>
         <w:drawing>
-          <wp:inline wp14:editId="686465DB" wp14:anchorId="258D2F59">
+          <wp:inline distT="0" distB="0" distL="0" distR="0" wp14:anchorId="258D2F59" wp14:editId="686465DB">
             <wp:extent cx="5724524" cy="1990725"/>
             <wp:effectExtent l="0" t="0" r="0" b="0"/>
-            <wp:docPr id="1383779119" name="" title=""/>
+            <wp:docPr id="1383779119" name="Picture 1383779119"/>
             <wp:cNvGraphicFramePr>
-              <a:graphicFrameLocks noChangeAspect="1"/>
+              <a:graphicFrameLocks xmlns:a="http://schemas.openxmlformats.org/drawingml/2006/main" noChangeAspect="1"/>
             </wp:cNvGraphicFramePr>
-            <a:graphic>
+            <a:graphic xmlns:a="http://schemas.openxmlformats.org/drawingml/2006/main">
               <a:graphicData uri="http://schemas.openxmlformats.org/drawingml/2006/picture">
-                <pic:pic>
+                <pic:pic xmlns:pic="http://schemas.openxmlformats.org/drawingml/2006/picture">
                   <pic:nvPicPr>
                     <pic:cNvPr id="0" name=""/>
                     <pic:cNvPicPr/>
                   </pic:nvPicPr>
                   <pic:blipFill>
-                    <a:blip r:embed="Rfa7cfc50082542c5">
+                    <a:blip r:embed="rId5" cstate="print">
                       <a:extLst>
-                        <a:ext xmlns:a="http://schemas.openxmlformats.org/drawingml/2006/main" uri="{28A0092B-C50C-407E-A947-70E740481C1C}">
-                          <a14:useLocalDpi val="0"/>
+                        <a:ext uri="{28A0092B-C50C-407E-A947-70E740481C1C}">
+                          <a14:useLocalDpi xmlns:a14="http://schemas.microsoft.com/office/drawing/2010/main" val="0"/>
                         </a:ext>
                       </a:extLst>
                     </a:blip>
@@ -99,30 +99,30 @@
       </w:r>
     </w:p>
     <w:p>
-      <w:pPr>
-        <w:pStyle w:val="Normal"/>
-      </w:pPr>
       <w:r>
+        <w:rPr>
+          <w:noProof/>
+        </w:rPr>
         <w:drawing>
-          <wp:inline wp14:editId="67AC89EF" wp14:anchorId="715D0464">
+          <wp:inline distT="0" distB="0" distL="0" distR="0" wp14:anchorId="715D0464" wp14:editId="67AC89EF">
             <wp:extent cx="5724524" cy="2790825"/>
             <wp:effectExtent l="0" t="0" r="0" b="0"/>
-            <wp:docPr id="1383624015" name="" title=""/>
+            <wp:docPr id="1383624015" name="Picture 1383624015"/>
             <wp:cNvGraphicFramePr>
-              <a:graphicFrameLocks noChangeAspect="1"/>
+              <a:graphicFrameLocks xmlns:a="http://schemas.openxmlformats.org/drawingml/2006/main" noChangeAspect="1"/>
             </wp:cNvGraphicFramePr>
-            <a:graphic>
+            <a:graphic xmlns:a="http://schemas.openxmlformats.org/drawingml/2006/main">
               <a:graphicData uri="http://schemas.openxmlformats.org/drawingml/2006/picture">
-                <pic:pic>
+                <pic:pic xmlns:pic="http://schemas.openxmlformats.org/drawingml/2006/picture">
                   <pic:nvPicPr>
                     <pic:cNvPr id="0" name=""/>
                     <pic:cNvPicPr/>
                   </pic:nvPicPr>
                   <pic:blipFill>
-                    <a:blip r:embed="Rb4d8806f48ef41ab">
+                    <a:blip r:embed="rId6" cstate="print">
                       <a:extLst>
-                        <a:ext xmlns:a="http://schemas.openxmlformats.org/drawingml/2006/main" uri="{28A0092B-C50C-407E-A947-70E740481C1C}">
-                          <a14:useLocalDpi val="0"/>
+                        <a:ext uri="{28A0092B-C50C-407E-A947-70E740481C1C}">
+                          <a14:useLocalDpi xmlns:a14="http://schemas.microsoft.com/office/drawing/2010/main" val="0"/>
                         </a:ext>
                       </a:extLst>
                     </a:blip>
@@ -147,30 +147,31 @@
       </w:r>
     </w:p>
     <w:p>
-      <w:pPr>
-        <w:pStyle w:val="Normal"/>
-      </w:pPr>
       <w:r>
+        <w:rPr>
+          <w:noProof/>
+        </w:rPr>
+        <w:lastRenderedPageBreak/>
         <w:drawing>
-          <wp:inline wp14:editId="54685684" wp14:anchorId="49685E00">
+          <wp:inline distT="0" distB="0" distL="0" distR="0" wp14:anchorId="49685E00" wp14:editId="54685684">
             <wp:extent cx="5724524" cy="2962275"/>
             <wp:effectExtent l="0" t="0" r="0" b="0"/>
-            <wp:docPr id="72581601" name="" title=""/>
+            <wp:docPr id="72581601" name="Picture 72581601"/>
             <wp:cNvGraphicFramePr>
-              <a:graphicFrameLocks noChangeAspect="1"/>
+              <a:graphicFrameLocks xmlns:a="http://schemas.openxmlformats.org/drawingml/2006/main" noChangeAspect="1"/>
             </wp:cNvGraphicFramePr>
-            <a:graphic>
+            <a:graphic xmlns:a="http://schemas.openxmlformats.org/drawingml/2006/main">
               <a:graphicData uri="http://schemas.openxmlformats.org/drawingml/2006/picture">
-                <pic:pic>
+                <pic:pic xmlns:pic="http://schemas.openxmlformats.org/drawingml/2006/picture">
                   <pic:nvPicPr>
                     <pic:cNvPr id="0" name=""/>
                     <pic:cNvPicPr/>
                   </pic:nvPicPr>
                   <pic:blipFill>
-                    <a:blip r:embed="R33f92c5a2ac849df">
+                    <a:blip r:embed="rId7" cstate="print">
                       <a:extLst>
-                        <a:ext xmlns:a="http://schemas.openxmlformats.org/drawingml/2006/main" uri="{28A0092B-C50C-407E-A947-70E740481C1C}">
-                          <a14:useLocalDpi val="0"/>
+                        <a:ext uri="{28A0092B-C50C-407E-A947-70E740481C1C}">
+                          <a14:useLocalDpi xmlns:a14="http://schemas.microsoft.com/office/drawing/2010/main" val="0"/>
                         </a:ext>
                       </a:extLst>
                     </a:blip>
@@ -195,30 +196,30 @@
       </w:r>
     </w:p>
     <w:p>
-      <w:pPr>
-        <w:pStyle w:val="Normal"/>
-      </w:pPr>
       <w:r>
+        <w:rPr>
+          <w:noProof/>
+        </w:rPr>
         <w:drawing>
-          <wp:inline wp14:editId="7244A738" wp14:anchorId="40E91F8E">
+          <wp:inline distT="0" distB="0" distL="0" distR="0" wp14:anchorId="40E91F8E" wp14:editId="7244A738">
             <wp:extent cx="5724524" cy="3057525"/>
             <wp:effectExtent l="0" t="0" r="0" b="0"/>
-            <wp:docPr id="888047485" name="" title=""/>
+            <wp:docPr id="888047485" name="Picture 888047485"/>
             <wp:cNvGraphicFramePr>
-              <a:graphicFrameLocks noChangeAspect="1"/>
+              <a:graphicFrameLocks xmlns:a="http://schemas.openxmlformats.org/drawingml/2006/main" noChangeAspect="1"/>
             </wp:cNvGraphicFramePr>
-            <a:graphic>
+            <a:graphic xmlns:a="http://schemas.openxmlformats.org/drawingml/2006/main">
               <a:graphicData uri="http://schemas.openxmlformats.org/drawingml/2006/picture">
-                <pic:pic>
+                <pic:pic xmlns:pic="http://schemas.openxmlformats.org/drawingml/2006/picture">
                   <pic:nvPicPr>
                     <pic:cNvPr id="0" name=""/>
                     <pic:cNvPicPr/>
                   </pic:nvPicPr>
                   <pic:blipFill>
-                    <a:blip r:embed="R36f92a76c387471f">
+                    <a:blip r:embed="rId8" cstate="print">
                       <a:extLst>
-                        <a:ext xmlns:a="http://schemas.openxmlformats.org/drawingml/2006/main" uri="{28A0092B-C50C-407E-A947-70E740481C1C}">
-                          <a14:useLocalDpi val="0"/>
+                        <a:ext uri="{28A0092B-C50C-407E-A947-70E740481C1C}">
+                          <a14:useLocalDpi xmlns:a14="http://schemas.microsoft.com/office/drawing/2010/main" val="0"/>
                         </a:ext>
                       </a:extLst>
                     </a:blip>
@@ -243,12 +244,51 @@
       </w:r>
     </w:p>
     <w:p>
-      <w:pPr>
-        <w:pStyle w:val="Normal"/>
-      </w:pPr>
+      <w:r>
+        <w:rPr>
+          <w:noProof/>
+        </w:rPr>
+        <w:lastRenderedPageBreak/>
+        <w:drawing>
+          <wp:inline distT="0" distB="0" distL="0" distR="0" wp14:anchorId="63CF0125" wp14:editId="2DE0FA0D">
+            <wp:extent cx="5731510" cy="3251200"/>
+            <wp:effectExtent l="0" t="0" r="2540" b="6350"/>
+            <wp:docPr id="1" name="Picture 1"/>
+            <wp:cNvGraphicFramePr>
+              <a:graphicFrameLocks xmlns:a="http://schemas.openxmlformats.org/drawingml/2006/main" noChangeAspect="1"/>
+            </wp:cNvGraphicFramePr>
+            <a:graphic xmlns:a="http://schemas.openxmlformats.org/drawingml/2006/main">
+              <a:graphicData uri="http://schemas.openxmlformats.org/drawingml/2006/picture">
+                <pic:pic xmlns:pic="http://schemas.openxmlformats.org/drawingml/2006/picture">
+                  <pic:nvPicPr>
+                    <pic:cNvPr id="1" name=""/>
+                    <pic:cNvPicPr/>
+                  </pic:nvPicPr>
+                  <pic:blipFill>
+                    <a:blip r:embed="rId9"/>
+                    <a:stretch>
+                      <a:fillRect/>
+                    </a:stretch>
+                  </pic:blipFill>
+                  <pic:spPr>
+                    <a:xfrm>
+                      <a:off x="0" y="0"/>
+                      <a:ext cx="5731510" cy="3251200"/>
+                    </a:xfrm>
+                    <a:prstGeom prst="rect">
+                      <a:avLst/>
+                    </a:prstGeom>
+                  </pic:spPr>
+                </pic:pic>
+              </a:graphicData>
+            </a:graphic>
+          </wp:inline>
+        </w:drawing>
+      </w:r>
     </w:p>
+    <w:p/>
     <w:sectPr>
-      <w:pgSz w:w="11906" w:h="16838" w:orient="portrait"/>
+      <w:pgSz w:w="11906" w:h="16838"/>
       <w:pgMar w:top="1440" w:right="1440" w:bottom="1440" w:left="1440" w:header="720" w:footer="720" w:gutter="0"/>
       <w:cols w:space="720"/>
       <w:docGrid w:linePitch="360"/>
@@ -258,11 +298,11 @@
 </file>
 
 <file path=word/styles.xml><?xml version="1.0" encoding="utf-8"?>
-<w:styles xmlns:wp14="http://schemas.microsoft.com/office/word/2010/wordprocessingDrawing" xmlns:mc="http://schemas.openxmlformats.org/markup-compatibility/2006" xmlns:r="http://schemas.openxmlformats.org/officeDocument/2006/relationships" xmlns:w="http://schemas.openxmlformats.org/wordprocessingml/2006/main" xmlns:w14="http://schemas.microsoft.com/office/word/2010/wordml" xmlns:w15="http://schemas.microsoft.com/office/word/2012/wordml" mc:Ignorable="w14 w15 wp14">
+<w:styles xmlns:mc="http://schemas.openxmlformats.org/markup-compatibility/2006" xmlns:r="http://schemas.openxmlformats.org/officeDocument/2006/relationships" xmlns:w="http://schemas.openxmlformats.org/wordprocessingml/2006/main" xmlns:w14="http://schemas.microsoft.com/office/word/2010/wordml" xmlns:w15="http://schemas.microsoft.com/office/word/2012/wordml" xmlns:w16cex="http://schemas.microsoft.com/office/word/2018/wordml/cex" xmlns:w16cid="http://schemas.microsoft.com/office/word/2016/wordml/cid" xmlns:w16="http://schemas.microsoft.com/office/word/2018/wordml" xmlns:w16se="http://schemas.microsoft.com/office/word/2015/wordml/symex" mc:Ignorable="w14 w15 w16se w16cid w16 w16cex">
   <w:docDefaults>
     <w:rPrDefault>
       <w:rPr>
-        <w:rFonts w:asciiTheme="minorHAnsi" w:hAnsiTheme="minorHAnsi" w:eastAsiaTheme="minorHAnsi" w:cstheme="minorBidi"/>
+        <w:rFonts w:asciiTheme="minorHAnsi" w:eastAsiaTheme="minorHAnsi" w:hAnsiTheme="minorHAnsi" w:cstheme="minorBidi"/>
         <w:sz w:val="22"/>
         <w:szCs w:val="22"/>
         <w:lang w:val="es-ES" w:eastAsia="en-US" w:bidi="ar-SA"/>
@@ -274,17 +314,17 @@
       </w:pPr>
     </w:pPrDefault>
   </w:docDefaults>
-  <w:latentStyles w:defLockedState="0" w:defUIPriority="99" w:defSemiHidden="0" w:defUnhideWhenUsed="0" w:defQFormat="0" w:count="371">
+  <w:latentStyles w:defLockedState="0" w:defUIPriority="99" w:defSemiHidden="0" w:defUnhideWhenUsed="0" w:defQFormat="0" w:count="376">
     <w:lsdException w:name="Normal" w:uiPriority="0" w:qFormat="1"/>
     <w:lsdException w:name="heading 1" w:uiPriority="9" w:qFormat="1"/>
-    <w:lsdException w:name="heading 2" w:uiPriority="9" w:semiHidden="1" w:unhideWhenUsed="1" w:qFormat="1"/>
-    <w:lsdException w:name="heading 3" w:uiPriority="9" w:semiHidden="1" w:unhideWhenUsed="1" w:qFormat="1"/>
-    <w:lsdException w:name="heading 4" w:uiPriority="9" w:semiHidden="1" w:unhideWhenUsed="1" w:qFormat="1"/>
-    <w:lsdException w:name="heading 5" w:uiPriority="9" w:semiHidden="1" w:unhideWhenUsed="1" w:qFormat="1"/>
-    <w:lsdException w:name="heading 6" w:uiPriority="9" w:semiHidden="1" w:unhideWhenUsed="1" w:qFormat="1"/>
-    <w:lsdException w:name="heading 7" w:uiPriority="9" w:semiHidden="1" w:unhideWhenUsed="1" w:qFormat="1"/>
-    <w:lsdException w:name="heading 8" w:uiPriority="9" w:semiHidden="1" w:unhideWhenUsed="1" w:qFormat="1"/>
-    <w:lsdException w:name="heading 9" w:uiPriority="9" w:semiHidden="1" w:unhideWhenUsed="1" w:qFormat="1"/>
+    <w:lsdException w:name="heading 2" w:semiHidden="1" w:uiPriority="9" w:unhideWhenUsed="1" w:qFormat="1"/>
+    <w:lsdException w:name="heading 3" w:semiHidden="1" w:uiPriority="9" w:unhideWhenUsed="1" w:qFormat="1"/>
+    <w:lsdException w:name="heading 4" w:semiHidden="1" w:uiPriority="9" w:unhideWhenUsed="1" w:qFormat="1"/>
+    <w:lsdException w:name="heading 5" w:semiHidden="1" w:uiPriority="9" w:unhideWhenUsed="1" w:qFormat="1"/>
+    <w:lsdException w:name="heading 6" w:semiHidden="1" w:uiPriority="9" w:unhideWhenUsed="1" w:qFormat="1"/>
+    <w:lsdException w:name="heading 7" w:semiHidden="1" w:uiPriority="9" w:unhideWhenUsed="1" w:qFormat="1"/>
+    <w:lsdException w:name="heading 8" w:semiHidden="1" w:uiPriority="9" w:unhideWhenUsed="1" w:qFormat="1"/>
+    <w:lsdException w:name="heading 9" w:semiHidden="1" w:uiPriority="9" w:unhideWhenUsed="1" w:qFormat="1"/>
     <w:lsdException w:name="index 1" w:semiHidden="1" w:unhideWhenUsed="1"/>
     <w:lsdException w:name="index 2" w:semiHidden="1" w:unhideWhenUsed="1"/>
     <w:lsdException w:name="index 3" w:semiHidden="1" w:unhideWhenUsed="1"/>
@@ -294,22 +334,22 @@
     <w:lsdException w:name="index 7" w:semiHidden="1" w:unhideWhenUsed="1"/>
     <w:lsdException w:name="index 8" w:semiHidden="1" w:unhideWhenUsed="1"/>
     <w:lsdException w:name="index 9" w:semiHidden="1" w:unhideWhenUsed="1"/>
-    <w:lsdException w:name="toc 1" w:uiPriority="39" w:semiHidden="1" w:unhideWhenUsed="1"/>
-    <w:lsdException w:name="toc 2" w:uiPriority="39" w:semiHidden="1" w:unhideWhenUsed="1"/>
-    <w:lsdException w:name="toc 3" w:uiPriority="39" w:semiHidden="1" w:unhideWhenUsed="1"/>
-    <w:lsdException w:name="toc 4" w:uiPriority="39" w:semiHidden="1" w:unhideWhenUsed="1"/>
-    <w:lsdException w:name="toc 5" w:uiPriority="39" w:semiHidden="1" w:unhideWhenUsed="1"/>
-    <w:lsdException w:name="toc 6" w:uiPriority="39" w:semiHidden="1" w:unhideWhenUsed="1"/>
-    <w:lsdException w:name="toc 7" w:uiPriority="39" w:semiHidden="1" w:unhideWhenUsed="1"/>
-    <w:lsdException w:name="toc 8" w:uiPriority="39" w:semiHidden="1" w:unhideWhenUsed="1"/>
-    <w:lsdException w:name="toc 9" w:uiPriority="39" w:semiHidden="1" w:unhideWhenUsed="1"/>
+    <w:lsdException w:name="toc 1" w:semiHidden="1" w:uiPriority="39" w:unhideWhenUsed="1"/>
+    <w:lsdException w:name="toc 2" w:semiHidden="1" w:uiPriority="39" w:unhideWhenUsed="1"/>
+    <w:lsdException w:name="toc 3" w:semiHidden="1" w:uiPriority="39" w:unhideWhenUsed="1"/>
+    <w:lsdException w:name="toc 4" w:semiHidden="1" w:uiPriority="39" w:unhideWhenUsed="1"/>
+    <w:lsdException w:name="toc 5" w:semiHidden="1" w:uiPriority="39" w:unhideWhenUsed="1"/>
+    <w:lsdException w:name="toc 6" w:semiHidden="1" w:uiPriority="39" w:unhideWhenUsed="1"/>
+    <w:lsdException w:name="toc 7" w:semiHidden="1" w:uiPriority="39" w:unhideWhenUsed="1"/>
+    <w:lsdException w:name="toc 8" w:semiHidden="1" w:uiPriority="39" w:unhideWhenUsed="1"/>
+    <w:lsdException w:name="toc 9" w:semiHidden="1" w:uiPriority="39" w:unhideWhenUsed="1"/>
     <w:lsdException w:name="Normal Indent" w:semiHidden="1" w:unhideWhenUsed="1"/>
     <w:lsdException w:name="footnote text" w:semiHidden="1" w:unhideWhenUsed="1"/>
     <w:lsdException w:name="annotation text" w:semiHidden="1" w:unhideWhenUsed="1"/>
     <w:lsdException w:name="header" w:semiHidden="1" w:unhideWhenUsed="1"/>
     <w:lsdException w:name="footer" w:semiHidden="1" w:unhideWhenUsed="1"/>
     <w:lsdException w:name="index heading" w:semiHidden="1" w:unhideWhenUsed="1"/>
-    <w:lsdException w:name="caption" w:uiPriority="35" w:semiHidden="1" w:unhideWhenUsed="1" w:qFormat="1"/>
+    <w:lsdException w:name="caption" w:semiHidden="1" w:uiPriority="35" w:unhideWhenUsed="1" w:qFormat="1"/>
     <w:lsdException w:name="table of figures" w:semiHidden="1" w:unhideWhenUsed="1"/>
     <w:lsdException w:name="envelope address" w:semiHidden="1" w:unhideWhenUsed="1"/>
     <w:lsdException w:name="envelope return" w:semiHidden="1" w:unhideWhenUsed="1"/>
@@ -340,7 +380,7 @@
     <w:lsdException w:name="Title" w:uiPriority="10" w:qFormat="1"/>
     <w:lsdException w:name="Closing" w:semiHidden="1" w:unhideWhenUsed="1"/>
     <w:lsdException w:name="Signature" w:semiHidden="1" w:unhideWhenUsed="1"/>
-    <w:lsdException w:name="Default Paragraph Font" w:uiPriority="1" w:semiHidden="1" w:unhideWhenUsed="1"/>
+    <w:lsdException w:name="Default Paragraph Font" w:semiHidden="1" w:uiPriority="1" w:unhideWhenUsed="1"/>
     <w:lsdException w:name="Body Text" w:semiHidden="1" w:unhideWhenUsed="1"/>
     <w:lsdException w:name="Body Text Indent" w:semiHidden="1" w:unhideWhenUsed="1"/>
     <w:lsdException w:name="List Continue" w:semiHidden="1" w:unhideWhenUsed="1"/>
@@ -380,7 +420,6 @@
     <w:lsdException w:name="HTML Sample" w:semiHidden="1" w:unhideWhenUsed="1"/>
     <w:lsdException w:name="HTML Typewriter" w:semiHidden="1" w:unhideWhenUsed="1"/>
     <w:lsdException w:name="HTML Variable" w:semiHidden="1" w:unhideWhenUsed="1"/>
-    <w:lsdException w:name="Normal Table" w:semiHidden="1" w:unhideWhenUsed="1"/>
     <w:lsdException w:name="annotation subject" w:semiHidden="1" w:unhideWhenUsed="1"/>
     <w:lsdException w:name="No List" w:semiHidden="1" w:unhideWhenUsed="1"/>
     <w:lsdException w:name="Outline List 1" w:semiHidden="1" w:unhideWhenUsed="1"/>
@@ -423,11 +462,8 @@
     <w:lsdException w:name="Table Contemporary" w:semiHidden="1" w:unhideWhenUsed="1"/>
     <w:lsdException w:name="Table Elegant" w:semiHidden="1" w:unhideWhenUsed="1"/>
     <w:lsdException w:name="Table Professional" w:semiHidden="1" w:unhideWhenUsed="1"/>
-    <w:lsdException w:name="Table Subtle 1" w:semiHidden="1" w:unhideWhenUsed="1"/>
     <w:lsdException w:name="Table Subtle 2" w:semiHidden="1" w:unhideWhenUsed="1"/>
     <w:lsdException w:name="Table Web 1" w:semiHidden="1" w:unhideWhenUsed="1"/>
-    <w:lsdException w:name="Table Web 2" w:semiHidden="1" w:unhideWhenUsed="1"/>
-    <w:lsdException w:name="Table Web 3" w:semiHidden="1" w:unhideWhenUsed="1"/>
     <w:lsdException w:name="Balloon Text" w:semiHidden="1" w:unhideWhenUsed="1"/>
     <w:lsdException w:name="Table Grid" w:uiPriority="39"/>
     <w:lsdException w:name="Table Theme" w:semiHidden="1" w:unhideWhenUsed="1"/>
@@ -540,8 +576,8 @@
     <w:lsdException w:name="Subtle Reference" w:uiPriority="31" w:qFormat="1"/>
     <w:lsdException w:name="Intense Reference" w:uiPriority="32" w:qFormat="1"/>
     <w:lsdException w:name="Book Title" w:uiPriority="33" w:qFormat="1"/>
-    <w:lsdException w:name="Bibliography" w:uiPriority="37" w:semiHidden="1" w:unhideWhenUsed="1"/>
-    <w:lsdException w:name="TOC Heading" w:uiPriority="39" w:semiHidden="1" w:unhideWhenUsed="1" w:qFormat="1"/>
+    <w:lsdException w:name="Bibliography" w:semiHidden="1" w:uiPriority="37" w:unhideWhenUsed="1"/>
+    <w:lsdException w:name="TOC Heading" w:semiHidden="1" w:uiPriority="39" w:unhideWhenUsed="1" w:qFormat="1"/>
     <w:lsdException w:name="Plain Table 1" w:uiPriority="41"/>
     <w:lsdException w:name="Plain Table 2" w:uiPriority="42"/>
     <w:lsdException w:name="Plain Table 3" w:uiPriority="43"/>
@@ -646,18 +682,23 @@
     <w:lsdException w:name="List Table 5 Dark Accent 6" w:uiPriority="50"/>
     <w:lsdException w:name="List Table 6 Colorful Accent 6" w:uiPriority="51"/>
     <w:lsdException w:name="List Table 7 Colorful Accent 6" w:uiPriority="52"/>
+    <w:lsdException w:name="Mention" w:semiHidden="1" w:unhideWhenUsed="1"/>
+    <w:lsdException w:name="Smart Hyperlink" w:semiHidden="1" w:unhideWhenUsed="1"/>
+    <w:lsdException w:name="Hashtag" w:semiHidden="1" w:unhideWhenUsed="1"/>
+    <w:lsdException w:name="Unresolved Mention" w:semiHidden="1" w:unhideWhenUsed="1"/>
+    <w:lsdException w:name="Smart Link" w:semiHidden="1" w:unhideWhenUsed="1"/>
   </w:latentStyles>
-  <w:style w:type="paragraph" w:styleId="Normal" w:default="1">
+  <w:style w:type="paragraph" w:default="1" w:styleId="Normal">
     <w:name w:val="Normal"/>
     <w:qFormat/>
   </w:style>
-  <w:style w:type="character" w:styleId="DefaultParagraphFont" w:default="1">
+  <w:style w:type="character" w:default="1" w:styleId="DefaultParagraphFont">
     <w:name w:val="Default Paragraph Font"/>
     <w:uiPriority w:val="1"/>
     <w:semiHidden/>
     <w:unhideWhenUsed/>
   </w:style>
-  <w:style w:type="table" w:styleId="TableNormal" w:default="1">
+  <w:style w:type="table" w:default="1" w:styleId="TableNormal">
     <w:name w:val="Normal Table"/>
     <w:uiPriority w:val="99"/>
     <w:semiHidden/>
@@ -672,7 +713,7 @@
       </w:tblCellMar>
     </w:tblPr>
   </w:style>
-  <w:style w:type="numbering" w:styleId="NoList" w:default="1">
+  <w:style w:type="numbering" w:default="1" w:styleId="NoList">
     <w:name w:val="No List"/>
     <w:uiPriority w:val="99"/>
     <w:semiHidden/>

</xml_diff>